<commit_message>
Added Git command line instructions
</commit_message>
<xml_diff>
--- a/docs/standard_programming_workflow.docx
+++ b/docs/standard_programming_workflow.docx
@@ -4,14 +4,6 @@
   <w:body>
     <w:p>
       <w:pPr>
-        <w:pStyle w:val="Title"/>
-      </w:pPr>
-      <w:r>
-        <w:t>Standard Programming Workflow</w:t>
-      </w:r>
-    </w:p>
-    <w:p>
-      <w:pPr>
         <w:pStyle w:val="Heading1"/>
       </w:pPr>
       <w:r>
@@ -19,6 +11,8 @@
       </w:r>
     </w:p>
     <w:p>
+      <w:bookmarkStart w:id="0" w:name="_GoBack"/>
+      <w:bookmarkEnd w:id="0"/>
       <w:r>
         <w:t>The FEAR coding workflow aims to provide a mechanism for ensuring code is designed to meet its objectives, is easily accessible by all team members, and is adequately tested and reviewed. Additionally, the workflow follows that used by GitHub and many companies, which will prepare the FEAR programming team for future projects beyond FRC.</w:t>
       </w:r>
@@ -115,13 +109,7 @@
         </w:numPr>
       </w:pPr>
       <w:r>
-        <w:t xml:space="preserve">Merge pull request into </w:t>
-      </w:r>
-      <w:r>
-        <w:t>master</w:t>
-      </w:r>
-      <w:r>
-        <w:t xml:space="preserve"> branch</w:t>
+        <w:t>Merge pull request into master branch</w:t>
       </w:r>
     </w:p>
     <w:p>
@@ -324,47 +312,47 @@
         <w:pStyle w:val="Heading1"/>
       </w:pPr>
       <w:r>
+        <w:t>Creat</w:t>
+      </w:r>
+      <w:r>
+        <w:t>ing</w:t>
+      </w:r>
+      <w:r>
+        <w:t xml:space="preserve"> a branch for the </w:t>
+      </w:r>
+      <w:r>
+        <w:t>topic</w:t>
+      </w:r>
+      <w:r>
+        <w:t>(s)</w:t>
+      </w:r>
+    </w:p>
+    <w:p>
+      <w:r>
+        <w:t xml:space="preserve">Separate branches should be created for each of the topics to </w:t>
+      </w:r>
+      <w:r>
+        <w:t xml:space="preserve">be worked on. Working on branches allows us to develop and test new features without affecting the master branch. As a result, </w:t>
+      </w:r>
+      <w:r>
+        <w:rPr>
+          <w:b/>
+        </w:rPr>
+        <w:t>the master branch stays clea</w:t>
+      </w:r>
+      <w:r>
+        <w:rPr>
+          <w:b/>
+        </w:rPr>
+        <w:t>n, and contains only quality, released code</w:t>
+      </w:r>
+      <w:r>
+        <w:t>.</w:t>
+      </w:r>
+    </w:p>
+    <w:p>
+      <w:r>
         <w:lastRenderedPageBreak/>
-        <w:t>Creat</w:t>
-      </w:r>
-      <w:r>
-        <w:t>ing</w:t>
-      </w:r>
-      <w:r>
-        <w:t xml:space="preserve"> a branch for the </w:t>
-      </w:r>
-      <w:r>
-        <w:t>topic</w:t>
-      </w:r>
-      <w:r>
-        <w:t>(s)</w:t>
-      </w:r>
-    </w:p>
-    <w:p>
-      <w:r>
-        <w:t xml:space="preserve">Separate branches should be created for each of the topics to </w:t>
-      </w:r>
-      <w:r>
-        <w:t xml:space="preserve">be worked on. Working on branches allows us to develop and test new features without affecting the master branch. As a result, </w:t>
-      </w:r>
-      <w:r>
-        <w:rPr>
-          <w:b/>
-        </w:rPr>
-        <w:t>the master branch stays clea</w:t>
-      </w:r>
-      <w:r>
-        <w:rPr>
-          <w:b/>
-        </w:rPr>
-        <w:t>n, and contains only quality, released code</w:t>
-      </w:r>
-      <w:r>
-        <w:t>.</w:t>
-      </w:r>
-    </w:p>
-    <w:p>
-      <w:r>
         <w:t xml:space="preserve">The remainder of the document details how to use GitHub and GitHub Desktop to do code development on separate topic branches. The example assumes two teams are working on features; one on </w:t>
       </w:r>
       <w:r>
@@ -475,6 +463,127 @@
         </w:drawing>
       </w:r>
     </w:p>
+    <w:tbl>
+      <w:tblPr>
+        <w:tblStyle w:val="TableGrid"/>
+        <w:tblW w:w="0" w:type="auto"/>
+        <w:tblInd w:w="828" w:type="dxa"/>
+        <w:tblBorders>
+          <w:top w:val="none" w:sz="0" w:space="0" w:color="auto"/>
+          <w:left w:val="none" w:sz="0" w:space="0" w:color="auto"/>
+          <w:bottom w:val="none" w:sz="0" w:space="0" w:color="auto"/>
+          <w:right w:val="none" w:sz="0" w:space="0" w:color="auto"/>
+          <w:insideH w:val="none" w:sz="0" w:space="0" w:color="auto"/>
+          <w:insideV w:val="none" w:sz="0" w:space="0" w:color="auto"/>
+        </w:tblBorders>
+        <w:shd w:val="clear" w:color="auto" w:fill="D9D9D9" w:themeFill="background1" w:themeFillShade="D9"/>
+        <w:tblLook w:val="04A0" w:firstRow="1" w:lastRow="0" w:firstColumn="1" w:lastColumn="0" w:noHBand="0" w:noVBand="1"/>
+      </w:tblPr>
+      <w:tblGrid>
+        <w:gridCol w:w="4518"/>
+      </w:tblGrid>
+      <w:tr>
+        <w:tc>
+          <w:tcPr>
+            <w:tcW w:w="4518" w:type="dxa"/>
+            <w:shd w:val="clear" w:color="auto" w:fill="D9D9D9" w:themeFill="background1" w:themeFillShade="D9"/>
+          </w:tcPr>
+          <w:p>
+            <w:pPr>
+              <w:rPr>
+                <w:i/>
+              </w:rPr>
+            </w:pPr>
+            <w:r>
+              <w:rPr>
+                <w:i/>
+              </w:rPr>
+              <w:t>For those who prefer the command line:</w:t>
+            </w:r>
+          </w:p>
+          <w:p>
+            <w:pPr>
+              <w:rPr>
+                <w:rFonts w:ascii="Courier New" w:hAnsi="Courier New" w:cs="Courier New"/>
+              </w:rPr>
+            </w:pPr>
+            <w:proofErr w:type="spellStart"/>
+            <w:r>
+              <w:rPr>
+                <w:rFonts w:ascii="Courier New" w:hAnsi="Courier New" w:cs="Courier New"/>
+              </w:rPr>
+              <w:t>git</w:t>
+            </w:r>
+            <w:proofErr w:type="spellEnd"/>
+            <w:r>
+              <w:rPr>
+                <w:rFonts w:ascii="Courier New" w:hAnsi="Courier New" w:cs="Courier New"/>
+              </w:rPr>
+              <w:t xml:space="preserve"> checkout master</w:t>
+            </w:r>
+          </w:p>
+          <w:p>
+            <w:pPr>
+              <w:rPr>
+                <w:rFonts w:ascii="Courier New" w:hAnsi="Courier New" w:cs="Courier New"/>
+              </w:rPr>
+            </w:pPr>
+            <w:proofErr w:type="spellStart"/>
+            <w:r>
+              <w:rPr>
+                <w:rFonts w:ascii="Courier New" w:hAnsi="Courier New" w:cs="Courier New"/>
+              </w:rPr>
+              <w:t>git</w:t>
+            </w:r>
+            <w:proofErr w:type="spellEnd"/>
+            <w:r>
+              <w:rPr>
+                <w:rFonts w:ascii="Courier New" w:hAnsi="Courier New" w:cs="Courier New"/>
+              </w:rPr>
+              <w:t xml:space="preserve"> pull</w:t>
+            </w:r>
+          </w:p>
+          <w:p>
+            <w:pPr>
+              <w:rPr>
+                <w:rFonts w:ascii="Courier New" w:hAnsi="Courier New" w:cs="Courier New"/>
+              </w:rPr>
+            </w:pPr>
+            <w:proofErr w:type="spellStart"/>
+            <w:r>
+              <w:rPr>
+                <w:rFonts w:ascii="Courier New" w:hAnsi="Courier New" w:cs="Courier New"/>
+              </w:rPr>
+              <w:t>git</w:t>
+            </w:r>
+            <w:proofErr w:type="spellEnd"/>
+            <w:r>
+              <w:rPr>
+                <w:rFonts w:ascii="Courier New" w:hAnsi="Courier New" w:cs="Courier New"/>
+              </w:rPr>
+              <w:t xml:space="preserve"> branch &lt;new branch name&gt;</w:t>
+            </w:r>
+          </w:p>
+          <w:p>
+            <w:proofErr w:type="spellStart"/>
+            <w:r>
+              <w:rPr>
+                <w:rFonts w:ascii="Courier New" w:hAnsi="Courier New" w:cs="Courier New"/>
+              </w:rPr>
+              <w:t>git</w:t>
+            </w:r>
+            <w:proofErr w:type="spellEnd"/>
+            <w:r>
+              <w:rPr>
+                <w:rFonts w:ascii="Courier New" w:hAnsi="Courier New" w:cs="Courier New"/>
+              </w:rPr>
+              <w:t xml:space="preserve"> push &lt;new branch name&gt;</w:t>
+            </w:r>
+          </w:p>
+        </w:tc>
+      </w:tr>
+    </w:tbl>
+    <w:p/>
     <w:p>
       <w:pPr>
         <w:pStyle w:val="ListParagraph"/>
@@ -661,6 +770,7 @@
       <w:r>
         <w:t xml:space="preserve"> start with </w:t>
       </w:r>
+      <w:proofErr w:type="spellStart"/>
       <w:r>
         <w:rPr>
           <w:b/>
@@ -668,9 +778,77 @@
         </w:rPr>
         <w:t>drive_train</w:t>
       </w:r>
+      <w:proofErr w:type="spellEnd"/>
       <w:r>
         <w:t>.</w:t>
       </w:r>
+    </w:p>
+    <w:p>
+      <w:pPr>
+        <w:pStyle w:val="ListParagraph"/>
+      </w:pPr>
+    </w:p>
+    <w:tbl>
+      <w:tblPr>
+        <w:tblStyle w:val="TableGrid"/>
+        <w:tblW w:w="0" w:type="auto"/>
+        <w:tblInd w:w="828" w:type="dxa"/>
+        <w:tblBorders>
+          <w:top w:val="none" w:sz="0" w:space="0" w:color="auto"/>
+          <w:left w:val="none" w:sz="0" w:space="0" w:color="auto"/>
+          <w:bottom w:val="none" w:sz="0" w:space="0" w:color="auto"/>
+          <w:right w:val="none" w:sz="0" w:space="0" w:color="auto"/>
+          <w:insideH w:val="none" w:sz="0" w:space="0" w:color="auto"/>
+          <w:insideV w:val="none" w:sz="0" w:space="0" w:color="auto"/>
+        </w:tblBorders>
+        <w:shd w:val="clear" w:color="auto" w:fill="D9D9D9" w:themeFill="background1" w:themeFillShade="D9"/>
+        <w:tblLook w:val="04A0" w:firstRow="1" w:lastRow="0" w:firstColumn="1" w:lastColumn="0" w:noHBand="0" w:noVBand="1"/>
+      </w:tblPr>
+      <w:tblGrid>
+        <w:gridCol w:w="4518"/>
+      </w:tblGrid>
+      <w:tr>
+        <w:tc>
+          <w:tcPr>
+            <w:tcW w:w="4518" w:type="dxa"/>
+            <w:shd w:val="clear" w:color="auto" w:fill="D9D9D9" w:themeFill="background1" w:themeFillShade="D9"/>
+          </w:tcPr>
+          <w:p>
+            <w:pPr>
+              <w:rPr>
+                <w:i/>
+              </w:rPr>
+            </w:pPr>
+            <w:r>
+              <w:rPr>
+                <w:i/>
+              </w:rPr>
+              <w:t>For those who prefer the command line:</w:t>
+            </w:r>
+          </w:p>
+          <w:p>
+            <w:proofErr w:type="spellStart"/>
+            <w:r>
+              <w:rPr>
+                <w:rFonts w:ascii="Courier New" w:hAnsi="Courier New" w:cs="Courier New"/>
+              </w:rPr>
+              <w:t>git</w:t>
+            </w:r>
+            <w:proofErr w:type="spellEnd"/>
+            <w:r>
+              <w:rPr>
+                <w:rFonts w:ascii="Courier New" w:hAnsi="Courier New" w:cs="Courier New"/>
+              </w:rPr>
+              <w:t xml:space="preserve"> checkout &lt;branch name&gt;</w:t>
+            </w:r>
+          </w:p>
+        </w:tc>
+      </w:tr>
+    </w:tbl>
+    <w:p>
+      <w:pPr>
+        <w:pStyle w:val="ListParagraph"/>
+      </w:pPr>
     </w:p>
     <w:p>
       <w:pPr>
@@ -826,6 +1004,85 @@
         <w:t xml:space="preserve"> to commit the changes to the local GIT repository on the development machine.</w:t>
       </w:r>
     </w:p>
+    <w:tbl>
+      <w:tblPr>
+        <w:tblStyle w:val="TableGrid"/>
+        <w:tblW w:w="0" w:type="auto"/>
+        <w:tblInd w:w="828" w:type="dxa"/>
+        <w:tblBorders>
+          <w:top w:val="none" w:sz="0" w:space="0" w:color="auto"/>
+          <w:left w:val="none" w:sz="0" w:space="0" w:color="auto"/>
+          <w:bottom w:val="none" w:sz="0" w:space="0" w:color="auto"/>
+          <w:right w:val="none" w:sz="0" w:space="0" w:color="auto"/>
+          <w:insideH w:val="none" w:sz="0" w:space="0" w:color="auto"/>
+          <w:insideV w:val="none" w:sz="0" w:space="0" w:color="auto"/>
+        </w:tblBorders>
+        <w:shd w:val="clear" w:color="auto" w:fill="D9D9D9" w:themeFill="background1" w:themeFillShade="D9"/>
+        <w:tblLook w:val="04A0" w:firstRow="1" w:lastRow="0" w:firstColumn="1" w:lastColumn="0" w:noHBand="0" w:noVBand="1"/>
+      </w:tblPr>
+      <w:tblGrid>
+        <w:gridCol w:w="4518"/>
+      </w:tblGrid>
+      <w:tr>
+        <w:tc>
+          <w:tcPr>
+            <w:tcW w:w="4518" w:type="dxa"/>
+            <w:shd w:val="clear" w:color="auto" w:fill="D9D9D9" w:themeFill="background1" w:themeFillShade="D9"/>
+          </w:tcPr>
+          <w:p>
+            <w:pPr>
+              <w:rPr>
+                <w:i/>
+              </w:rPr>
+            </w:pPr>
+            <w:r>
+              <w:rPr>
+                <w:i/>
+              </w:rPr>
+              <w:t>For those who prefer the command line:</w:t>
+            </w:r>
+          </w:p>
+          <w:p>
+            <w:pPr>
+              <w:rPr>
+                <w:rFonts w:ascii="Courier New" w:hAnsi="Courier New" w:cs="Courier New"/>
+              </w:rPr>
+            </w:pPr>
+            <w:proofErr w:type="spellStart"/>
+            <w:r>
+              <w:rPr>
+                <w:rFonts w:ascii="Courier New" w:hAnsi="Courier New" w:cs="Courier New"/>
+              </w:rPr>
+              <w:t>git</w:t>
+            </w:r>
+            <w:proofErr w:type="spellEnd"/>
+            <w:r>
+              <w:rPr>
+                <w:rFonts w:ascii="Courier New" w:hAnsi="Courier New" w:cs="Courier New"/>
+              </w:rPr>
+              <w:t xml:space="preserve"> add &lt;filename&gt;</w:t>
+            </w:r>
+          </w:p>
+          <w:p>
+            <w:proofErr w:type="spellStart"/>
+            <w:r>
+              <w:rPr>
+                <w:rFonts w:ascii="Courier New" w:hAnsi="Courier New" w:cs="Courier New"/>
+              </w:rPr>
+              <w:t>git</w:t>
+            </w:r>
+            <w:proofErr w:type="spellEnd"/>
+            <w:r>
+              <w:rPr>
+                <w:rFonts w:ascii="Courier New" w:hAnsi="Courier New" w:cs="Courier New"/>
+              </w:rPr>
+              <w:t xml:space="preserve"> commit</w:t>
+            </w:r>
+          </w:p>
+        </w:tc>
+      </w:tr>
+    </w:tbl>
+    <w:p/>
     <w:p>
       <w:pPr>
         <w:ind w:left="360"/>
@@ -900,6 +1157,72 @@
         <w:t xml:space="preserve"> button to push the changes up to GitHub.</w:t>
       </w:r>
     </w:p>
+    <w:tbl>
+      <w:tblPr>
+        <w:tblStyle w:val="TableGrid"/>
+        <w:tblW w:w="0" w:type="auto"/>
+        <w:tblInd w:w="828" w:type="dxa"/>
+        <w:tblBorders>
+          <w:top w:val="none" w:sz="0" w:space="0" w:color="auto"/>
+          <w:left w:val="none" w:sz="0" w:space="0" w:color="auto"/>
+          <w:bottom w:val="none" w:sz="0" w:space="0" w:color="auto"/>
+          <w:right w:val="none" w:sz="0" w:space="0" w:color="auto"/>
+          <w:insideH w:val="none" w:sz="0" w:space="0" w:color="auto"/>
+          <w:insideV w:val="none" w:sz="0" w:space="0" w:color="auto"/>
+        </w:tblBorders>
+        <w:shd w:val="clear" w:color="auto" w:fill="D9D9D9" w:themeFill="background1" w:themeFillShade="D9"/>
+        <w:tblLook w:val="04A0" w:firstRow="1" w:lastRow="0" w:firstColumn="1" w:lastColumn="0" w:noHBand="0" w:noVBand="1"/>
+      </w:tblPr>
+      <w:tblGrid>
+        <w:gridCol w:w="4518"/>
+      </w:tblGrid>
+      <w:tr>
+        <w:tc>
+          <w:tcPr>
+            <w:tcW w:w="4518" w:type="dxa"/>
+            <w:shd w:val="clear" w:color="auto" w:fill="D9D9D9" w:themeFill="background1" w:themeFillShade="D9"/>
+          </w:tcPr>
+          <w:p>
+            <w:pPr>
+              <w:rPr>
+                <w:i/>
+              </w:rPr>
+            </w:pPr>
+            <w:r>
+              <w:rPr>
+                <w:i/>
+              </w:rPr>
+              <w:t>For those who prefer the command line:</w:t>
+            </w:r>
+          </w:p>
+          <w:p>
+            <w:proofErr w:type="spellStart"/>
+            <w:r>
+              <w:rPr>
+                <w:rFonts w:ascii="Courier New" w:hAnsi="Courier New" w:cs="Courier New"/>
+              </w:rPr>
+              <w:t>git</w:t>
+            </w:r>
+            <w:proofErr w:type="spellEnd"/>
+            <w:r>
+              <w:rPr>
+                <w:rFonts w:ascii="Courier New" w:hAnsi="Courier New" w:cs="Courier New"/>
+              </w:rPr>
+              <w:t xml:space="preserve"> push origin HEAD</w:t>
+            </w:r>
+          </w:p>
+        </w:tc>
+      </w:tr>
+    </w:tbl>
+    <w:p>
+      <w:pPr>
+        <w:pStyle w:val="ListParagraph"/>
+        <w:rPr>
+          <w:b/>
+          <w:i/>
+        </w:rPr>
+      </w:pPr>
+    </w:p>
     <w:p>
       <w:pPr>
         <w:pStyle w:val="ListParagraph"/>
@@ -1549,6 +1872,190 @@
         <w:t>a mentor, when resolving conflicts.</w:t>
       </w:r>
     </w:p>
+    <w:tbl>
+      <w:tblPr>
+        <w:tblStyle w:val="TableGrid"/>
+        <w:tblW w:w="0" w:type="auto"/>
+        <w:tblInd w:w="828" w:type="dxa"/>
+        <w:tblBorders>
+          <w:top w:val="none" w:sz="0" w:space="0" w:color="auto"/>
+          <w:left w:val="none" w:sz="0" w:space="0" w:color="auto"/>
+          <w:bottom w:val="none" w:sz="0" w:space="0" w:color="auto"/>
+          <w:right w:val="none" w:sz="0" w:space="0" w:color="auto"/>
+          <w:insideH w:val="none" w:sz="0" w:space="0" w:color="auto"/>
+          <w:insideV w:val="none" w:sz="0" w:space="0" w:color="auto"/>
+        </w:tblBorders>
+        <w:shd w:val="clear" w:color="auto" w:fill="D9D9D9" w:themeFill="background1" w:themeFillShade="D9"/>
+        <w:tblLook w:val="04A0" w:firstRow="1" w:lastRow="0" w:firstColumn="1" w:lastColumn="0" w:noHBand="0" w:noVBand="1"/>
+      </w:tblPr>
+      <w:tblGrid>
+        <w:gridCol w:w="4518"/>
+      </w:tblGrid>
+      <w:tr>
+        <w:tc>
+          <w:tcPr>
+            <w:tcW w:w="4518" w:type="dxa"/>
+            <w:shd w:val="clear" w:color="auto" w:fill="D9D9D9" w:themeFill="background1" w:themeFillShade="D9"/>
+          </w:tcPr>
+          <w:p>
+            <w:pPr>
+              <w:rPr>
+                <w:i/>
+              </w:rPr>
+            </w:pPr>
+            <w:r>
+              <w:rPr>
+                <w:i/>
+              </w:rPr>
+              <w:t>For those who prefer</w:t>
+            </w:r>
+            <w:r>
+              <w:rPr>
+                <w:i/>
+              </w:rPr>
+              <w:t xml:space="preserve"> the command line, from the </w:t>
+            </w:r>
+            <w:proofErr w:type="spellStart"/>
+            <w:r>
+              <w:rPr>
+                <w:i/>
+              </w:rPr>
+              <w:t>game_mech</w:t>
+            </w:r>
+            <w:proofErr w:type="spellEnd"/>
+            <w:r>
+              <w:rPr>
+                <w:i/>
+              </w:rPr>
+              <w:t xml:space="preserve"> branch:</w:t>
+            </w:r>
+          </w:p>
+          <w:p>
+            <w:pPr>
+              <w:rPr>
+                <w:rFonts w:ascii="Courier New" w:hAnsi="Courier New" w:cs="Courier New"/>
+              </w:rPr>
+            </w:pPr>
+            <w:proofErr w:type="spellStart"/>
+            <w:r>
+              <w:rPr>
+                <w:rFonts w:ascii="Courier New" w:hAnsi="Courier New" w:cs="Courier New"/>
+              </w:rPr>
+              <w:t>git</w:t>
+            </w:r>
+            <w:proofErr w:type="spellEnd"/>
+            <w:r>
+              <w:rPr>
+                <w:rFonts w:ascii="Courier New" w:hAnsi="Courier New" w:cs="Courier New"/>
+              </w:rPr>
+              <w:t xml:space="preserve"> pull origin master</w:t>
+            </w:r>
+          </w:p>
+          <w:p/>
+          <w:p>
+            <w:r>
+              <w:rPr>
+                <w:i/>
+              </w:rPr>
+              <w:t>And if there are merge conflicts:</w:t>
+            </w:r>
+          </w:p>
+          <w:p>
+            <w:pPr>
+              <w:rPr>
+                <w:rFonts w:ascii="Courier New" w:hAnsi="Courier New" w:cs="Courier New"/>
+              </w:rPr>
+            </w:pPr>
+            <w:proofErr w:type="spellStart"/>
+            <w:r>
+              <w:rPr>
+                <w:rFonts w:ascii="Courier New" w:hAnsi="Courier New" w:cs="Courier New"/>
+              </w:rPr>
+              <w:t>git</w:t>
+            </w:r>
+            <w:proofErr w:type="spellEnd"/>
+            <w:r>
+              <w:rPr>
+                <w:rFonts w:ascii="Courier New" w:hAnsi="Courier New" w:cs="Courier New"/>
+              </w:rPr>
+              <w:t xml:space="preserve"> </w:t>
+            </w:r>
+            <w:proofErr w:type="spellStart"/>
+            <w:r>
+              <w:rPr>
+                <w:rFonts w:ascii="Courier New" w:hAnsi="Courier New" w:cs="Courier New"/>
+              </w:rPr>
+              <w:t>mergetool</w:t>
+            </w:r>
+            <w:proofErr w:type="spellEnd"/>
+          </w:p>
+          <w:p>
+            <w:pPr>
+              <w:rPr>
+                <w:rFonts w:ascii="Courier New" w:hAnsi="Courier New" w:cs="Courier New"/>
+              </w:rPr>
+            </w:pPr>
+          </w:p>
+          <w:p>
+            <w:pPr>
+              <w:rPr>
+                <w:i/>
+              </w:rPr>
+            </w:pPr>
+            <w:r>
+              <w:rPr>
+                <w:i/>
+              </w:rPr>
+              <w:t>And finally to commit and push the merged changes:</w:t>
+            </w:r>
+          </w:p>
+          <w:p>
+            <w:pPr>
+              <w:rPr>
+                <w:rFonts w:ascii="Courier New" w:hAnsi="Courier New" w:cs="Courier New"/>
+              </w:rPr>
+            </w:pPr>
+            <w:proofErr w:type="spellStart"/>
+            <w:r>
+              <w:rPr>
+                <w:rFonts w:ascii="Courier New" w:hAnsi="Courier New" w:cs="Courier New"/>
+              </w:rPr>
+              <w:t>git</w:t>
+            </w:r>
+            <w:proofErr w:type="spellEnd"/>
+            <w:r>
+              <w:rPr>
+                <w:rFonts w:ascii="Courier New" w:hAnsi="Courier New" w:cs="Courier New"/>
+              </w:rPr>
+              <w:t xml:space="preserve"> </w:t>
+            </w:r>
+            <w:r>
+              <w:rPr>
+                <w:rFonts w:ascii="Courier New" w:hAnsi="Courier New" w:cs="Courier New"/>
+              </w:rPr>
+              <w:t>commit</w:t>
+            </w:r>
+          </w:p>
+          <w:p>
+            <w:proofErr w:type="spellStart"/>
+            <w:r>
+              <w:rPr>
+                <w:rFonts w:ascii="Courier New" w:hAnsi="Courier New" w:cs="Courier New"/>
+              </w:rPr>
+              <w:t>git</w:t>
+            </w:r>
+            <w:proofErr w:type="spellEnd"/>
+            <w:r>
+              <w:rPr>
+                <w:rFonts w:ascii="Courier New" w:hAnsi="Courier New" w:cs="Courier New"/>
+              </w:rPr>
+              <w:t xml:space="preserve"> push origin HEAD</w:t>
+            </w:r>
+          </w:p>
+        </w:tc>
+      </w:tr>
+    </w:tbl>
+    <w:p/>
     <w:p>
       <w:pPr>
         <w:pStyle w:val="ListParagraph"/>
@@ -1742,6 +2249,7 @@
         <w:rPr>
           <w:noProof/>
         </w:rPr>
+        <w:lastRenderedPageBreak/>
         <w:drawing>
           <wp:inline distT="0" distB="0" distL="0" distR="0">
             <wp:extent cx="4946904" cy="3867912"/>
@@ -1812,14 +2320,7 @@
         </w:numPr>
       </w:pPr>
       <w:r>
-        <w:lastRenderedPageBreak/>
-        <w:t xml:space="preserve">Move the related Post-it </w:t>
-      </w:r>
-      <w:r>
-        <w:t xml:space="preserve">notes </w:t>
-      </w:r>
-      <w:r>
-        <w:t xml:space="preserve">to the </w:t>
+        <w:t xml:space="preserve">Move the related Post-it notes to the </w:t>
       </w:r>
       <w:r>
         <w:rPr>
@@ -1829,15 +2330,12 @@
         <w:t>Done</w:t>
       </w:r>
       <w:r>
-        <w:t xml:space="preserve"> sectio</w:t>
-      </w:r>
-      <w:bookmarkStart w:id="0" w:name="_GoBack"/>
-      <w:bookmarkEnd w:id="0"/>
-      <w:r>
-        <w:t>n of the scrum board.</w:t>
+        <w:t xml:space="preserve"> section of the scrum board.</w:t>
       </w:r>
     </w:p>
     <w:sectPr>
+      <w:headerReference w:type="default" r:id="rId17"/>
+      <w:footerReference w:type="default" r:id="rId18"/>
       <w:pgSz w:w="12240" w:h="15840"/>
       <w:pgMar w:top="1440" w:right="1440" w:bottom="1440" w:left="1440" w:header="720" w:footer="720" w:gutter="0"/>
       <w:cols w:space="720"/>
@@ -1872,6 +2370,60 @@
 </w:endnotes>
 </file>
 
+<file path=word/footer1.xml><?xml version="1.0" encoding="utf-8"?>
+<w:ftr xmlns:wpc="http://schemas.microsoft.com/office/word/2010/wordprocessingCanvas" xmlns:mc="http://schemas.openxmlformats.org/markup-compatibility/2006" xmlns:o="urn:schemas-microsoft-com:office:office" xmlns:r="http://schemas.openxmlformats.org/officeDocument/2006/relationships" xmlns:m="http://schemas.openxmlformats.org/officeDocument/2006/math" xmlns:v="urn:schemas-microsoft-com:vml" xmlns:wp14="http://schemas.microsoft.com/office/word/2010/wordprocessingDrawing" xmlns:wp="http://schemas.openxmlformats.org/drawingml/2006/wordprocessingDrawing" xmlns:w10="urn:schemas-microsoft-com:office:word" xmlns:w="http://schemas.openxmlformats.org/wordprocessingml/2006/main" xmlns:w14="http://schemas.microsoft.com/office/word/2010/wordml" xmlns:wpg="http://schemas.microsoft.com/office/word/2010/wordprocessingGroup" xmlns:wpi="http://schemas.microsoft.com/office/word/2010/wordprocessingInk" xmlns:wne="http://schemas.microsoft.com/office/word/2006/wordml" xmlns:wps="http://schemas.microsoft.com/office/word/2010/wordprocessingShape" mc:Ignorable="w14 wp14">
+  <w:p>
+    <w:pPr>
+      <w:pStyle w:val="Header"/>
+    </w:pPr>
+    <w:r>
+      <w:t>Nicolet FEAR Team 4786</w:t>
+    </w:r>
+    <w:r>
+      <w:tab/>
+    </w:r>
+    <w:r>
+      <w:tab/>
+      <w:t xml:space="preserve">Page </w:t>
+    </w:r>
+    <w:r>
+      <w:fldChar w:fldCharType="begin"/>
+    </w:r>
+    <w:r>
+      <w:instrText xml:space="preserve"> PAGE   \* MERGEFORMAT </w:instrText>
+    </w:r>
+    <w:r>
+      <w:fldChar w:fldCharType="separate"/>
+    </w:r>
+    <w:r>
+      <w:rPr>
+        <w:noProof/>
+      </w:rPr>
+      <w:t>1</w:t>
+    </w:r>
+    <w:r>
+      <w:rPr>
+        <w:noProof/>
+      </w:rPr>
+      <w:fldChar w:fldCharType="end"/>
+    </w:r>
+  </w:p>
+  <w:p>
+    <w:pPr>
+      <w:pStyle w:val="Footer"/>
+      <w:tabs>
+        <w:tab w:val="clear" w:pos="4680"/>
+        <w:tab w:val="clear" w:pos="9360"/>
+        <w:tab w:val="left" w:pos="1905"/>
+      </w:tabs>
+    </w:pPr>
+    <w:r>
+      <w:tab/>
+    </w:r>
+  </w:p>
+</w:ftr>
+</file>
+
 <file path=word/footnotes.xml><?xml version="1.0" encoding="utf-8"?>
 <w:footnotes xmlns:wpc="http://schemas.microsoft.com/office/word/2010/wordprocessingCanvas" xmlns:mc="http://schemas.openxmlformats.org/markup-compatibility/2006" xmlns:o="urn:schemas-microsoft-com:office:office" xmlns:r="http://schemas.openxmlformats.org/officeDocument/2006/relationships" xmlns:m="http://schemas.openxmlformats.org/officeDocument/2006/math" xmlns:v="urn:schemas-microsoft-com:vml" xmlns:wp14="http://schemas.microsoft.com/office/word/2010/wordprocessingDrawing" xmlns:wp="http://schemas.openxmlformats.org/drawingml/2006/wordprocessingDrawing" xmlns:w10="urn:schemas-microsoft-com:office:word" xmlns:w="http://schemas.openxmlformats.org/wordprocessingml/2006/main" xmlns:w14="http://schemas.microsoft.com/office/word/2010/wordml" xmlns:wpg="http://schemas.microsoft.com/office/word/2010/wordprocessingGroup" xmlns:wpi="http://schemas.microsoft.com/office/word/2010/wordprocessingInk" xmlns:wne="http://schemas.microsoft.com/office/word/2006/wordml" xmlns:wps="http://schemas.microsoft.com/office/word/2010/wordprocessingShape" mc:Ignorable="w14 wp14">
   <w:footnote w:type="separator" w:id="-1">
@@ -1895,6 +2447,19 @@
     </w:p>
   </w:footnote>
 </w:footnotes>
+</file>
+
+<file path=word/header1.xml><?xml version="1.0" encoding="utf-8"?>
+<w:hdr xmlns:wpc="http://schemas.microsoft.com/office/word/2010/wordprocessingCanvas" xmlns:mc="http://schemas.openxmlformats.org/markup-compatibility/2006" xmlns:o="urn:schemas-microsoft-com:office:office" xmlns:r="http://schemas.openxmlformats.org/officeDocument/2006/relationships" xmlns:m="http://schemas.openxmlformats.org/officeDocument/2006/math" xmlns:v="urn:schemas-microsoft-com:vml" xmlns:wp14="http://schemas.microsoft.com/office/word/2010/wordprocessingDrawing" xmlns:wp="http://schemas.openxmlformats.org/drawingml/2006/wordprocessingDrawing" xmlns:w10="urn:schemas-microsoft-com:office:word" xmlns:w="http://schemas.openxmlformats.org/wordprocessingml/2006/main" xmlns:w14="http://schemas.microsoft.com/office/word/2010/wordml" xmlns:wpg="http://schemas.microsoft.com/office/word/2010/wordprocessingGroup" xmlns:wpi="http://schemas.microsoft.com/office/word/2010/wordprocessingInk" xmlns:wne="http://schemas.microsoft.com/office/word/2006/wordml" xmlns:wps="http://schemas.microsoft.com/office/word/2010/wordprocessingShape" mc:Ignorable="w14 wp14">
+  <w:p>
+    <w:pPr>
+      <w:pStyle w:val="Header"/>
+    </w:pPr>
+    <w:r>
+      <w:t>Standard Programming Workflow</w:t>
+    </w:r>
+  </w:p>
+</w:hdr>
 </file>
 
 <file path=word/numbering.xml><?xml version="1.0" encoding="utf-8"?>
@@ -3494,6 +4059,69 @@
       <w:szCs w:val="16"/>
     </w:rPr>
   </w:style>
+  <w:style w:type="table" w:styleId="TableGrid">
+    <w:name w:val="Table Grid"/>
+    <w:basedOn w:val="TableNormal"/>
+    <w:uiPriority w:val="39"/>
+    <w:rsid w:val="00CA6E87"/>
+    <w:pPr>
+      <w:spacing w:after="0" w:line="240" w:lineRule="auto"/>
+    </w:pPr>
+    <w:tblPr>
+      <w:tblBorders>
+        <w:top w:val="single" w:sz="4" w:space="0" w:color="auto"/>
+        <w:left w:val="single" w:sz="4" w:space="0" w:color="auto"/>
+        <w:bottom w:val="single" w:sz="4" w:space="0" w:color="auto"/>
+        <w:right w:val="single" w:sz="4" w:space="0" w:color="auto"/>
+        <w:insideH w:val="single" w:sz="4" w:space="0" w:color="auto"/>
+        <w:insideV w:val="single" w:sz="4" w:space="0" w:color="auto"/>
+      </w:tblBorders>
+    </w:tblPr>
+  </w:style>
+  <w:style w:type="paragraph" w:styleId="Header">
+    <w:name w:val="header"/>
+    <w:basedOn w:val="Normal"/>
+    <w:link w:val="HeaderChar"/>
+    <w:uiPriority w:val="99"/>
+    <w:unhideWhenUsed/>
+    <w:rsid w:val="00AA2AC8"/>
+    <w:pPr>
+      <w:tabs>
+        <w:tab w:val="center" w:pos="4680"/>
+        <w:tab w:val="right" w:pos="9360"/>
+      </w:tabs>
+      <w:spacing w:after="0" w:line="240" w:lineRule="auto"/>
+    </w:pPr>
+  </w:style>
+  <w:style w:type="character" w:customStyle="1" w:styleId="HeaderChar">
+    <w:name w:val="Header Char"/>
+    <w:basedOn w:val="DefaultParagraphFont"/>
+    <w:link w:val="Header"/>
+    <w:uiPriority w:val="99"/>
+    <w:rsid w:val="00AA2AC8"/>
+  </w:style>
+  <w:style w:type="paragraph" w:styleId="Footer">
+    <w:name w:val="footer"/>
+    <w:basedOn w:val="Normal"/>
+    <w:link w:val="FooterChar"/>
+    <w:uiPriority w:val="99"/>
+    <w:unhideWhenUsed/>
+    <w:rsid w:val="00AA2AC8"/>
+    <w:pPr>
+      <w:tabs>
+        <w:tab w:val="center" w:pos="4680"/>
+        <w:tab w:val="right" w:pos="9360"/>
+      </w:tabs>
+      <w:spacing w:after="0" w:line="240" w:lineRule="auto"/>
+    </w:pPr>
+  </w:style>
+  <w:style w:type="character" w:customStyle="1" w:styleId="FooterChar">
+    <w:name w:val="Footer Char"/>
+    <w:basedOn w:val="DefaultParagraphFont"/>
+    <w:link w:val="Footer"/>
+    <w:uiPriority w:val="99"/>
+    <w:rsid w:val="00AA2AC8"/>
+  </w:style>
 </w:styles>
 </file>
 
@@ -3837,6 +4465,69 @@
       <w:szCs w:val="16"/>
     </w:rPr>
   </w:style>
+  <w:style w:type="table" w:styleId="TableGrid">
+    <w:name w:val="Table Grid"/>
+    <w:basedOn w:val="TableNormal"/>
+    <w:uiPriority w:val="39"/>
+    <w:rsid w:val="00CA6E87"/>
+    <w:pPr>
+      <w:spacing w:after="0" w:line="240" w:lineRule="auto"/>
+    </w:pPr>
+    <w:tblPr>
+      <w:tblBorders>
+        <w:top w:val="single" w:sz="4" w:space="0" w:color="auto"/>
+        <w:left w:val="single" w:sz="4" w:space="0" w:color="auto"/>
+        <w:bottom w:val="single" w:sz="4" w:space="0" w:color="auto"/>
+        <w:right w:val="single" w:sz="4" w:space="0" w:color="auto"/>
+        <w:insideH w:val="single" w:sz="4" w:space="0" w:color="auto"/>
+        <w:insideV w:val="single" w:sz="4" w:space="0" w:color="auto"/>
+      </w:tblBorders>
+    </w:tblPr>
+  </w:style>
+  <w:style w:type="paragraph" w:styleId="Header">
+    <w:name w:val="header"/>
+    <w:basedOn w:val="Normal"/>
+    <w:link w:val="HeaderChar"/>
+    <w:uiPriority w:val="99"/>
+    <w:unhideWhenUsed/>
+    <w:rsid w:val="00AA2AC8"/>
+    <w:pPr>
+      <w:tabs>
+        <w:tab w:val="center" w:pos="4680"/>
+        <w:tab w:val="right" w:pos="9360"/>
+      </w:tabs>
+      <w:spacing w:after="0" w:line="240" w:lineRule="auto"/>
+    </w:pPr>
+  </w:style>
+  <w:style w:type="character" w:customStyle="1" w:styleId="HeaderChar">
+    <w:name w:val="Header Char"/>
+    <w:basedOn w:val="DefaultParagraphFont"/>
+    <w:link w:val="Header"/>
+    <w:uiPriority w:val="99"/>
+    <w:rsid w:val="00AA2AC8"/>
+  </w:style>
+  <w:style w:type="paragraph" w:styleId="Footer">
+    <w:name w:val="footer"/>
+    <w:basedOn w:val="Normal"/>
+    <w:link w:val="FooterChar"/>
+    <w:uiPriority w:val="99"/>
+    <w:unhideWhenUsed/>
+    <w:rsid w:val="00AA2AC8"/>
+    <w:pPr>
+      <w:tabs>
+        <w:tab w:val="center" w:pos="4680"/>
+        <w:tab w:val="right" w:pos="9360"/>
+      </w:tabs>
+      <w:spacing w:after="0" w:line="240" w:lineRule="auto"/>
+    </w:pPr>
+  </w:style>
+  <w:style w:type="character" w:customStyle="1" w:styleId="FooterChar">
+    <w:name w:val="Footer Char"/>
+    <w:basedOn w:val="DefaultParagraphFont"/>
+    <w:link w:val="Footer"/>
+    <w:uiPriority w:val="99"/>
+    <w:rsid w:val="00AA2AC8"/>
+  </w:style>
 </w:styles>
 </file>
 
@@ -4095,7 +4786,7 @@
   <a:extraClrSchemeLst/>
   <a:extLst>
     <a:ext uri="{05A4C25C-085E-4340-85A3-A5531E510DB2}">
-      <thm15:themeFamily xmlns:thm15="http://schemas.microsoft.com/office/thememl/2012/main" xmlns="" name="Office Theme" id="{62F939B6-93AF-4DB8-9C6B-D6C7DFDC589F}" vid="{4A3C46E8-61CC-4603-A589-7422A47A8E4A}"/>
+      <thm15:themeFamily xmlns="" xmlns:thm15="http://schemas.microsoft.com/office/thememl/2012/main" name="Office Theme" id="{62F939B6-93AF-4DB8-9C6B-D6C7DFDC589F}" vid="{4A3C46E8-61CC-4603-A589-7422A47A8E4A}"/>
     </a:ext>
   </a:extLst>
 </a:theme>
@@ -4106,7 +4797,7 @@
 </file>
 
 <file path=customXml/itemProps1.xml><?xml version="1.0" encoding="utf-8"?>
-<ds:datastoreItem xmlns:ds="http://schemas.openxmlformats.org/officeDocument/2006/customXml" ds:itemID="{EC0CE54F-79F5-4C79-9E39-A6D8E832AF44}">
+<ds:datastoreItem xmlns:ds="http://schemas.openxmlformats.org/officeDocument/2006/customXml" ds:itemID="{9841304C-87DD-455A-9537-1C23E20978FA}">
   <ds:schemaRefs>
     <ds:schemaRef ds:uri="http://schemas.openxmlformats.org/officeDocument/2006/bibliography"/>
   </ds:schemaRefs>

</xml_diff>